<commit_message>
Documentation and evidence for bug hunting
</commit_message>
<xml_diff>
--- a/Testing_Bug_Hunting/Bug_Hunting_Report.docx
+++ b/Testing_Bug_Hunting/Bug_Hunting_Report.docx
@@ -639,6 +639,8 @@
         <w:rPr>
           <w:b/>
           <w:bCs/>
+          <w:sz w:val="24"/>
+          <w:szCs w:val="24"/>
         </w:rPr>
       </w:pPr>
       <w:r>
@@ -683,24 +685,62 @@
           <w:bCs/>
         </w:rPr>
         <w:br/>
+      </w:r>
+      <w:r>
+        <w:rPr>
+          <w:b/>
+          <w:bCs/>
+        </w:rPr>
+        <w:br/>
+        <w:t>Note</w:t>
+      </w:r>
+      <w:r>
+        <w:rPr>
+          <w:sz w:val="20"/>
+          <w:szCs w:val="20"/>
+        </w:rPr>
+        <w:t xml:space="preserve">: </w:t>
+      </w:r>
+      <w:r>
+        <w:t>All Fuzzing test code</w:t>
+      </w:r>
+      <w:r>
+        <w:t>, log details</w:t>
+      </w:r>
+      <w:r>
+        <w:t xml:space="preserve"> and bug evidence </w:t>
+      </w:r>
+      <w:r>
+        <w:br/>
+      </w:r>
+      <w:r>
+        <w:t>are stored in “</w:t>
+      </w:r>
+      <w:r>
+        <w:t>Testing_Bug_Hunting\Testing_Charles_Code</w:t>
+      </w:r>
+      <w:r>
+        <w:t>”</w:t>
       </w:r>
     </w:p>
     <w:tbl>
       <w:tblPr>
         <w:tblStyle w:val="TableGrid"/>
-        <w:tblW w:w="0" w:type="auto"/>
+        <w:tblW w:w="9504" w:type="dxa"/>
         <w:tblLook w:val="04A0" w:firstRow="1" w:lastRow="0" w:firstColumn="1" w:lastColumn="0" w:noHBand="0" w:noVBand="1"/>
       </w:tblPr>
       <w:tblGrid>
-        <w:gridCol w:w="544"/>
-        <w:gridCol w:w="2421"/>
-        <w:gridCol w:w="2913"/>
-        <w:gridCol w:w="3472"/>
+        <w:gridCol w:w="438"/>
+        <w:gridCol w:w="2192"/>
+        <w:gridCol w:w="6874"/>
       </w:tblGrid>
       <w:tr>
-        <w:tc>
-          <w:tcPr>
-            <w:tcW w:w="544" w:type="dxa"/>
+        <w:trPr>
+          <w:trHeight w:val="274"/>
+        </w:trPr>
+        <w:tc>
+          <w:tcPr>
+            <w:tcW w:w="438" w:type="dxa"/>
           </w:tcPr>
           <w:p>
             <w:pPr>
@@ -713,7 +753,7 @@
         </w:tc>
         <w:tc>
           <w:tcPr>
-            <w:tcW w:w="2421" w:type="dxa"/>
+            <w:tcW w:w="2192" w:type="dxa"/>
           </w:tcPr>
           <w:p>
             <w:pPr>
@@ -733,7 +773,7 @@
         </w:tc>
         <w:tc>
           <w:tcPr>
-            <w:tcW w:w="2913" w:type="dxa"/>
+            <w:tcW w:w="6874" w:type="dxa"/>
           </w:tcPr>
           <w:p>
             <w:pPr>
@@ -747,35 +787,25 @@
                 <w:b/>
                 <w:bCs/>
               </w:rPr>
-              <w:t>Evidence</w:t>
-            </w:r>
-          </w:p>
-        </w:tc>
-        <w:tc>
-          <w:tcPr>
-            <w:tcW w:w="3472" w:type="dxa"/>
-          </w:tcPr>
-          <w:p>
-            <w:pPr>
-              <w:rPr>
-                <w:b/>
-                <w:bCs/>
-              </w:rPr>
-            </w:pPr>
-            <w:r>
-              <w:rPr>
-                <w:b/>
-                <w:bCs/>
-              </w:rPr>
               <w:t>Comments</w:t>
+            </w:r>
+            <w:r>
+              <w:rPr>
+                <w:b/>
+                <w:bCs/>
+              </w:rPr>
+              <w:t xml:space="preserve"> </w:t>
             </w:r>
           </w:p>
         </w:tc>
       </w:tr>
       <w:tr>
-        <w:tc>
-          <w:tcPr>
-            <w:tcW w:w="544" w:type="dxa"/>
+        <w:trPr>
+          <w:trHeight w:val="1178"/>
+        </w:trPr>
+        <w:tc>
+          <w:tcPr>
+            <w:tcW w:w="438" w:type="dxa"/>
           </w:tcPr>
           <w:p>
             <w:pPr>
@@ -795,7 +825,62 @@
         </w:tc>
         <w:tc>
           <w:tcPr>
-            <w:tcW w:w="2421" w:type="dxa"/>
+            <w:tcW w:w="2192" w:type="dxa"/>
+          </w:tcPr>
+          <w:p>
+            <w:r>
+              <w:t>U</w:t>
+            </w:r>
+            <w:r>
+              <w:t>nhandled</w:t>
+            </w:r>
+            <w:r>
+              <w:t xml:space="preserve"> valid </w:t>
+            </w:r>
+            <w:r>
+              <w:t>double</w:t>
+            </w:r>
+            <w:r>
+              <w:t xml:space="preserve"> </w:t>
+            </w:r>
+            <w:r>
+              <w:t>quote</w:t>
+            </w:r>
+            <w:r>
+              <w:t>d csv</w:t>
+            </w:r>
+            <w:r>
+              <w:br/>
+            </w:r>
+          </w:p>
+        </w:tc>
+        <w:tc>
+          <w:tcPr>
+            <w:tcW w:w="6874" w:type="dxa"/>
+          </w:tcPr>
+          <w:p>
+            <w:r>
+              <w:t>While adapting the fuzzing test discovered that the 3</w:t>
+            </w:r>
+            <w:r>
+              <w:rPr>
+                <w:vertAlign w:val="superscript"/>
+              </w:rPr>
+              <w:t>rd</w:t>
+            </w:r>
+            <w:r>
+              <w:t xml:space="preserve"> input for the program which were requesting for the unique header did not handle double quoted header values and treated them as distinct and separate values.</w:t>
+            </w:r>
+          </w:p>
+        </w:tc>
+      </w:tr>
+      <w:tr>
+        <w:trPr>
+          <w:trHeight w:val="710"/>
+        </w:trPr>
+        <w:tc>
+          <w:tcPr>
+            <w:tcW w:w="438" w:type="dxa"/>
           </w:tcPr>
           <w:p>
             <w:pPr>
@@ -804,11 +889,46 @@
                 <w:bCs/>
               </w:rPr>
             </w:pPr>
-          </w:p>
-        </w:tc>
-        <w:tc>
-          <w:tcPr>
-            <w:tcW w:w="2913" w:type="dxa"/>
+            <w:r>
+              <w:rPr>
+                <w:b/>
+                <w:bCs/>
+              </w:rPr>
+              <w:t>2</w:t>
+            </w:r>
+          </w:p>
+        </w:tc>
+        <w:tc>
+          <w:tcPr>
+            <w:tcW w:w="2192" w:type="dxa"/>
+          </w:tcPr>
+          <w:p>
+            <w:r>
+              <w:t xml:space="preserve">Unhandled </w:t>
+            </w:r>
+            <w:r>
+              <w:t>valid csv input files with special characters</w:t>
+            </w:r>
+          </w:p>
+        </w:tc>
+        <w:tc>
+          <w:tcPr>
+            <w:tcW w:w="6874" w:type="dxa"/>
+          </w:tcPr>
+          <w:p>
+            <w:r>
+              <w:t>During Fuzzing tests, all csv inputs with punctuations/special character were not successfully during valid comparasions.</w:t>
+            </w:r>
+          </w:p>
+        </w:tc>
+      </w:tr>
+      <w:tr>
+        <w:trPr>
+          <w:trHeight w:val="431"/>
+        </w:trPr>
+        <w:tc>
+          <w:tcPr>
+            <w:tcW w:w="438" w:type="dxa"/>
           </w:tcPr>
           <w:p>
             <w:pPr>
@@ -817,11 +937,46 @@
                 <w:bCs/>
               </w:rPr>
             </w:pPr>
-          </w:p>
-        </w:tc>
-        <w:tc>
-          <w:tcPr>
-            <w:tcW w:w="3472" w:type="dxa"/>
+            <w:r>
+              <w:rPr>
+                <w:b/>
+                <w:bCs/>
+              </w:rPr>
+              <w:t>3</w:t>
+            </w:r>
+          </w:p>
+        </w:tc>
+        <w:tc>
+          <w:tcPr>
+            <w:tcW w:w="2192" w:type="dxa"/>
+          </w:tcPr>
+          <w:p>
+            <w:r>
+              <w:t>Invalid error code</w:t>
+            </w:r>
+          </w:p>
+        </w:tc>
+        <w:tc>
+          <w:tcPr>
+            <w:tcW w:w="6874" w:type="dxa"/>
+          </w:tcPr>
+          <w:p>
+            <w:r>
+              <w:t>Only for the scenario with the invalid csv w/ additional comma, the proper error code was not returned</w:t>
+            </w:r>
+            <w:r>
+              <w:t xml:space="preserve"> even though error message was displayed.</w:t>
+            </w:r>
+          </w:p>
+        </w:tc>
+      </w:tr>
+      <w:tr>
+        <w:trPr>
+          <w:trHeight w:val="332"/>
+        </w:trPr>
+        <w:tc>
+          <w:tcPr>
+            <w:tcW w:w="438" w:type="dxa"/>
           </w:tcPr>
           <w:p>
             <w:pPr>
@@ -830,18 +985,92 @@
                 <w:bCs/>
               </w:rPr>
             </w:pPr>
+            <w:r>
+              <w:rPr>
+                <w:b/>
+                <w:bCs/>
+              </w:rPr>
+              <w:t>4</w:t>
+            </w:r>
+          </w:p>
+        </w:tc>
+        <w:tc>
+          <w:tcPr>
+            <w:tcW w:w="2192" w:type="dxa"/>
+          </w:tcPr>
+          <w:p>
+            <w:r>
+              <w:t>Unhandled duplicate record</w:t>
+            </w:r>
+          </w:p>
+        </w:tc>
+        <w:tc>
+          <w:tcPr>
+            <w:tcW w:w="6874" w:type="dxa"/>
+          </w:tcPr>
+          <w:p>
+            <w:r>
+              <w:t>Duplicate records are not accounted for.</w:t>
+            </w:r>
+          </w:p>
+        </w:tc>
+      </w:tr>
+      <w:tr>
+        <w:trPr>
+          <w:trHeight w:val="503"/>
+        </w:trPr>
+        <w:tc>
+          <w:tcPr>
+            <w:tcW w:w="438" w:type="dxa"/>
+          </w:tcPr>
+          <w:p>
+            <w:pPr>
+              <w:rPr>
+                <w:b/>
+                <w:bCs/>
+              </w:rPr>
+            </w:pPr>
+            <w:r>
+              <w:rPr>
+                <w:b/>
+                <w:bCs/>
+              </w:rPr>
+              <w:t>5</w:t>
+            </w:r>
+          </w:p>
+        </w:tc>
+        <w:tc>
+          <w:tcPr>
+            <w:tcW w:w="2192" w:type="dxa"/>
+          </w:tcPr>
+          <w:p>
+            <w:r>
+              <w:t>Unhandled missing record</w:t>
+            </w:r>
+          </w:p>
+        </w:tc>
+        <w:tc>
+          <w:tcPr>
+            <w:tcW w:w="6874" w:type="dxa"/>
+          </w:tcPr>
+          <w:p>
+            <w:r>
+              <w:t>Missing records are not accounted for</w:t>
+            </w:r>
+            <w:r>
+              <w:t>.</w:t>
+            </w:r>
           </w:p>
         </w:tc>
       </w:tr>
     </w:tbl>
     <w:p>
-      <w:r>
-        <w:rPr>
-          <w:b/>
-          <w:bCs/>
-        </w:rPr>
-        <w:br/>
-      </w:r>
+      <w:pPr>
+        <w:rPr>
+          <w:b/>
+          <w:bCs/>
+        </w:rPr>
+      </w:pPr>
     </w:p>
     <w:p>
       <w:pPr>
@@ -855,22 +1084,6 @@
           <w:b/>
           <w:bCs/>
         </w:rPr>
-        <w:br w:type="page"/>
-      </w:r>
-    </w:p>
-    <w:p>
-      <w:pPr>
-        <w:rPr>
-          <w:b/>
-          <w:bCs/>
-        </w:rPr>
-      </w:pPr>
-      <w:r>
-        <w:rPr>
-          <w:b/>
-          <w:bCs/>
-        </w:rPr>
-        <w:lastRenderedPageBreak/>
         <w:t xml:space="preserve">Testing Implementation </w:t>
       </w:r>
       <w:r>
@@ -885,25 +1098,84 @@
           <w:b/>
           <w:bCs/>
         </w:rPr>
-        <w:t xml:space="preserve"> {[Charles] Lim Thian Yew (1003158)}</w:t>
+        <w:t xml:space="preserve"> {</w:t>
+      </w:r>
+      <w:r>
+        <w:rPr>
+          <w:b/>
+          <w:bCs/>
+        </w:rPr>
+        <w:t>[Daniel] Koh Aik Hong  (1005139)</w:t>
+      </w:r>
+      <w:r>
+        <w:rPr>
+          <w:b/>
+          <w:bCs/>
+        </w:rPr>
+        <w:t>}</w:t>
+      </w:r>
+      <w:r>
+        <w:rPr>
+          <w:b/>
+          <w:bCs/>
+        </w:rPr>
+        <w:br/>
+      </w:r>
+      <w:r>
+        <w:rPr>
+          <w:b/>
+          <w:bCs/>
+        </w:rPr>
+        <w:br/>
+      </w:r>
+      <w:r>
+        <w:rPr>
+          <w:b/>
+          <w:bCs/>
+        </w:rPr>
+        <w:t>Note</w:t>
+      </w:r>
+      <w:r>
+        <w:rPr>
+          <w:sz w:val="20"/>
+          <w:szCs w:val="20"/>
+        </w:rPr>
+        <w:t xml:space="preserve">: </w:t>
+      </w:r>
+      <w:r>
+        <w:t xml:space="preserve">All Fuzzing test code, log details and bug evidence </w:t>
+      </w:r>
+      <w:r>
+        <w:br/>
+      </w:r>
+      <w:r>
+        <w:t>are stored in “Testing_Bug_Hunting\Testing_</w:t>
+      </w:r>
+      <w:r>
+        <w:t>Daniel</w:t>
+      </w:r>
+      <w:r>
+        <w:t>_Code”</w:t>
       </w:r>
     </w:p>
     <w:tbl>
       <w:tblPr>
         <w:tblStyle w:val="TableGrid"/>
-        <w:tblW w:w="0" w:type="auto"/>
+        <w:tblW w:w="9238" w:type="dxa"/>
         <w:tblLook w:val="04A0" w:firstRow="1" w:lastRow="0" w:firstColumn="1" w:lastColumn="0" w:noHBand="0" w:noVBand="1"/>
       </w:tblPr>
       <w:tblGrid>
-        <w:gridCol w:w="544"/>
-        <w:gridCol w:w="2421"/>
-        <w:gridCol w:w="2913"/>
-        <w:gridCol w:w="3472"/>
+        <w:gridCol w:w="438"/>
+        <w:gridCol w:w="1987"/>
+        <w:gridCol w:w="6813"/>
       </w:tblGrid>
       <w:tr>
-        <w:tc>
-          <w:tcPr>
-            <w:tcW w:w="544" w:type="dxa"/>
+        <w:trPr>
+          <w:trHeight w:val="335"/>
+        </w:trPr>
+        <w:tc>
+          <w:tcPr>
+            <w:tcW w:w="438" w:type="dxa"/>
           </w:tcPr>
           <w:p>
             <w:pPr>
@@ -916,7 +1188,7 @@
         </w:tc>
         <w:tc>
           <w:tcPr>
-            <w:tcW w:w="2421" w:type="dxa"/>
+            <w:tcW w:w="1987" w:type="dxa"/>
           </w:tcPr>
           <w:p>
             <w:pPr>
@@ -936,27 +1208,7 @@
         </w:tc>
         <w:tc>
           <w:tcPr>
-            <w:tcW w:w="2913" w:type="dxa"/>
-          </w:tcPr>
-          <w:p>
-            <w:pPr>
-              <w:rPr>
-                <w:b/>
-                <w:bCs/>
-              </w:rPr>
-            </w:pPr>
-            <w:r>
-              <w:rPr>
-                <w:b/>
-                <w:bCs/>
-              </w:rPr>
-              <w:t>Evidence</w:t>
-            </w:r>
-          </w:p>
-        </w:tc>
-        <w:tc>
-          <w:tcPr>
-            <w:tcW w:w="3472" w:type="dxa"/>
+            <w:tcW w:w="6813" w:type="dxa"/>
           </w:tcPr>
           <w:p>
             <w:pPr>
@@ -976,9 +1228,12 @@
         </w:tc>
       </w:tr>
       <w:tr>
-        <w:tc>
-          <w:tcPr>
-            <w:tcW w:w="544" w:type="dxa"/>
+        <w:trPr>
+          <w:trHeight w:val="335"/>
+        </w:trPr>
+        <w:tc>
+          <w:tcPr>
+            <w:tcW w:w="438" w:type="dxa"/>
           </w:tcPr>
           <w:p>
             <w:pPr>
@@ -998,7 +1253,56 @@
         </w:tc>
         <w:tc>
           <w:tcPr>
-            <w:tcW w:w="2421" w:type="dxa"/>
+            <w:tcW w:w="1987" w:type="dxa"/>
+          </w:tcPr>
+          <w:p>
+            <w:r>
+              <w:t>Unhandled valid params with space</w:t>
+            </w:r>
+          </w:p>
+        </w:tc>
+        <w:tc>
+          <w:tcPr>
+            <w:tcW w:w="6813" w:type="dxa"/>
+          </w:tcPr>
+          <w:p>
+            <w:r>
+              <w:t>For the 3</w:t>
+            </w:r>
+            <w:r>
+              <w:rPr>
+                <w:vertAlign w:val="superscript"/>
+              </w:rPr>
+              <w:t>rd</w:t>
+            </w:r>
+            <w:r>
+              <w:t xml:space="preserve"> input</w:t>
+            </w:r>
+            <w:r>
+              <w:t xml:space="preserve"> of the program</w:t>
+            </w:r>
+            <w:r>
+              <w:t>, after typing</w:t>
+            </w:r>
+            <w:r>
+              <w:t xml:space="preserve"> the valid</w:t>
+            </w:r>
+            <w:r>
+              <w:t xml:space="preserve"> </w:t>
+            </w:r>
+            <w:r>
+              <w:t>column header indexes seperated with comma w/ spaces, the program throws an exception.</w:t>
+            </w:r>
+          </w:p>
+        </w:tc>
+      </w:tr>
+      <w:tr>
+        <w:trPr>
+          <w:trHeight w:val="335"/>
+        </w:trPr>
+        <w:tc>
+          <w:tcPr>
+            <w:tcW w:w="438" w:type="dxa"/>
           </w:tcPr>
           <w:p>
             <w:pPr>
@@ -1007,11 +1311,46 @@
                 <w:bCs/>
               </w:rPr>
             </w:pPr>
-          </w:p>
-        </w:tc>
-        <w:tc>
-          <w:tcPr>
-            <w:tcW w:w="2913" w:type="dxa"/>
+            <w:r>
+              <w:rPr>
+                <w:b/>
+                <w:bCs/>
+              </w:rPr>
+              <w:t>2</w:t>
+            </w:r>
+          </w:p>
+        </w:tc>
+        <w:tc>
+          <w:tcPr>
+            <w:tcW w:w="1987" w:type="dxa"/>
+          </w:tcPr>
+          <w:p>
+            <w:r>
+              <w:t>Unhandled invalid additional comma</w:t>
+            </w:r>
+          </w:p>
+        </w:tc>
+        <w:tc>
+          <w:tcPr>
+            <w:tcW w:w="6813" w:type="dxa"/>
+          </w:tcPr>
+          <w:p>
+            <w:r>
+              <w:t>When additional commas were added, the program still resume with comparasion without throwing an error</w:t>
+            </w:r>
+            <w:r>
+              <w:t>.</w:t>
+            </w:r>
+          </w:p>
+        </w:tc>
+      </w:tr>
+      <w:tr>
+        <w:trPr>
+          <w:trHeight w:val="335"/>
+        </w:trPr>
+        <w:tc>
+          <w:tcPr>
+            <w:tcW w:w="438" w:type="dxa"/>
           </w:tcPr>
           <w:p>
             <w:pPr>
@@ -1020,11 +1359,43 @@
                 <w:bCs/>
               </w:rPr>
             </w:pPr>
-          </w:p>
-        </w:tc>
-        <w:tc>
-          <w:tcPr>
-            <w:tcW w:w="3472" w:type="dxa"/>
+            <w:r>
+              <w:rPr>
+                <w:b/>
+                <w:bCs/>
+              </w:rPr>
+              <w:t>3</w:t>
+            </w:r>
+          </w:p>
+        </w:tc>
+        <w:tc>
+          <w:tcPr>
+            <w:tcW w:w="1987" w:type="dxa"/>
+          </w:tcPr>
+          <w:p>
+            <w:r>
+              <w:t>Unhandled missing record</w:t>
+            </w:r>
+          </w:p>
+        </w:tc>
+        <w:tc>
+          <w:tcPr>
+            <w:tcW w:w="6813" w:type="dxa"/>
+          </w:tcPr>
+          <w:p>
+            <w:r>
+              <w:t>Missing records are not accounted for.</w:t>
+            </w:r>
+          </w:p>
+        </w:tc>
+      </w:tr>
+      <w:tr>
+        <w:trPr>
+          <w:trHeight w:val="335"/>
+        </w:trPr>
+        <w:tc>
+          <w:tcPr>
+            <w:tcW w:w="438" w:type="dxa"/>
           </w:tcPr>
           <w:p>
             <w:pPr>
@@ -1033,6 +1404,33 @@
                 <w:bCs/>
               </w:rPr>
             </w:pPr>
+            <w:r>
+              <w:rPr>
+                <w:b/>
+                <w:bCs/>
+              </w:rPr>
+              <w:t>4</w:t>
+            </w:r>
+          </w:p>
+        </w:tc>
+        <w:tc>
+          <w:tcPr>
+            <w:tcW w:w="1987" w:type="dxa"/>
+          </w:tcPr>
+          <w:p>
+            <w:r>
+              <w:t>Unhandled duplicate record</w:t>
+            </w:r>
+          </w:p>
+        </w:tc>
+        <w:tc>
+          <w:tcPr>
+            <w:tcW w:w="6813" w:type="dxa"/>
+          </w:tcPr>
+          <w:p>
+            <w:r>
+              <w:t>Duplicate records are not accounted for.</w:t>
+            </w:r>
           </w:p>
         </w:tc>
       </w:tr>
@@ -1046,15 +1444,6 @@
         <w:br/>
       </w:r>
     </w:p>
-    <w:p>
-      <w:pPr>
-        <w:rPr>
-          <w:b/>
-          <w:bCs/>
-        </w:rPr>
-      </w:pPr>
-    </w:p>
-    <w:p/>
     <w:sectPr>
       <w:headerReference w:type="even" r:id="rId6"/>
       <w:headerReference w:type="default" r:id="rId7"/>

</xml_diff>